<commit_message>
Change cutoff to 0.02
</commit_message>
<xml_diff>
--- a/AdvEconometrics_BK_MT.docx
+++ b/AdvEconometrics_BK_MT.docx
@@ -2323,6 +2323,15 @@
         </w:rPr>
         <w:t xml:space="preserve"> retaining default percentage in both subgroups. </w:t>
       </w:r>
+      <w:r>
+        <w:rPr>
+          <w:rFonts w:eastAsiaTheme="minorEastAsia" w:cs="Times New Roman"/>
+          <w:noProof/>
+          <w:szCs w:val="24"/>
+          <w:lang w:val="en-US"/>
+        </w:rPr>
+        <w:t>All of the models were validated using repeated k-fold cross validation for estimation of forecasts with 5 folds and 5 repeats.</w:t>
+      </w:r>
     </w:p>
     <w:p>
       <w:pPr>
@@ -2396,7 +2405,7 @@
           <w:szCs w:val="24"/>
           <w:lang w:val="en-US"/>
         </w:rPr>
-        <w:t xml:space="preserve">We set the cut-off point on 0.03, just to be sure that we are identifying as much bankrupts as we can. </w:t>
+        <w:t>We set the cut-off point on 0.0</w:t>
       </w:r>
       <w:r>
         <w:rPr>
@@ -2405,7 +2414,7 @@
           <w:szCs w:val="24"/>
           <w:lang w:val="en-US"/>
         </w:rPr>
-        <w:t xml:space="preserve">Its’ accuracy on test data was </w:t>
+        <w:t>2</w:t>
       </w:r>
       <w:r>
         <w:rPr>
@@ -2414,7 +2423,7 @@
           <w:szCs w:val="24"/>
           <w:lang w:val="en-US"/>
         </w:rPr>
-        <w:t>86.67</w:t>
+        <w:t xml:space="preserve">, just to be sure that we are identifying as much bankrupts as we can. </w:t>
       </w:r>
       <w:r>
         <w:rPr>
@@ -2423,7 +2432,7 @@
           <w:szCs w:val="24"/>
           <w:lang w:val="en-US"/>
         </w:rPr>
-        <w:t xml:space="preserve">% but Sensitivity (which in predicting bankruptcies should be our main goal) was only </w:t>
+        <w:t xml:space="preserve">Its’ accuracy on test data was </w:t>
       </w:r>
       <w:r>
         <w:rPr>
@@ -2432,7 +2441,7 @@
           <w:szCs w:val="24"/>
           <w:lang w:val="en-US"/>
         </w:rPr>
-        <w:t>67.44</w:t>
+        <w:t>79.76</w:t>
       </w:r>
       <w:r>
         <w:rPr>
@@ -2441,7 +2450,72 @@
           <w:szCs w:val="24"/>
           <w:lang w:val="en-US"/>
         </w:rPr>
-        <w:t>%. From that point we firstly tried to remove those interactions and data transformation to see whether it will improve models’ accuracy.</w:t>
+        <w:t xml:space="preserve">% but </w:t>
+      </w:r>
+      <w:r>
+        <w:rPr>
+          <w:rFonts w:eastAsiaTheme="minorEastAsia" w:cs="Times New Roman"/>
+          <w:noProof/>
+          <w:szCs w:val="24"/>
+          <w:lang w:val="en-US"/>
+        </w:rPr>
+        <w:t>s</w:t>
+      </w:r>
+      <w:r>
+        <w:rPr>
+          <w:rFonts w:eastAsiaTheme="minorEastAsia" w:cs="Times New Roman"/>
+          <w:noProof/>
+          <w:szCs w:val="24"/>
+          <w:lang w:val="en-US"/>
+        </w:rPr>
+        <w:t xml:space="preserve">ensitivity (which in predicting bankruptcies should be our main goal) was only </w:t>
+      </w:r>
+      <w:r>
+        <w:rPr>
+          <w:rFonts w:eastAsiaTheme="minorEastAsia" w:cs="Times New Roman"/>
+          <w:noProof/>
+          <w:szCs w:val="24"/>
+          <w:lang w:val="en-US"/>
+        </w:rPr>
+        <w:t>83.</w:t>
+      </w:r>
+      <w:bookmarkStart w:id="0" w:name="_GoBack"/>
+      <w:bookmarkEnd w:id="0"/>
+      <w:r>
+        <w:rPr>
+          <w:rFonts w:eastAsiaTheme="minorEastAsia" w:cs="Times New Roman"/>
+          <w:noProof/>
+          <w:szCs w:val="24"/>
+          <w:lang w:val="en-US"/>
+        </w:rPr>
+        <w:t>72</w:t>
+      </w:r>
+      <w:r>
+        <w:rPr>
+          <w:rFonts w:eastAsiaTheme="minorEastAsia" w:cs="Times New Roman"/>
+          <w:noProof/>
+          <w:szCs w:val="24"/>
+          <w:lang w:val="en-US"/>
+        </w:rPr>
+        <w:t>%.</w:t>
+      </w:r>
+      <w:r>
+        <w:rPr>
+          <w:rFonts w:eastAsiaTheme="minorEastAsia" w:cs="Times New Roman"/>
+          <w:noProof/>
+          <w:szCs w:val="24"/>
+          <w:lang w:val="en-US"/>
+        </w:rPr>
+        <w:t xml:space="preserve"> Estimated forecast sensitivity and specificity were </w:t>
+      </w:r>
+      <w:r>
+        <w:rPr>
+          <w:rFonts w:eastAsiaTheme="minorEastAsia" w:cs="Times New Roman"/>
+          <w:noProof/>
+          <w:szCs w:val="24"/>
+          <w:lang w:val="en-US"/>
+        </w:rPr>
+        <w:t xml:space="preserve"> From that point we firstly tried to remove those interactions and data transformation to see whether it will improve models’ accuracy.</w:t>
       </w:r>
     </w:p>
     <w:p>
@@ -2516,7 +2590,25 @@
           <w:szCs w:val="24"/>
           <w:lang w:val="en-US"/>
         </w:rPr>
-        <w:t xml:space="preserve">and Sensitivity </w:t>
+        <w:t xml:space="preserve">and </w:t>
+      </w:r>
+      <w:r>
+        <w:rPr>
+          <w:rFonts w:eastAsiaTheme="minorEastAsia" w:cs="Times New Roman"/>
+          <w:noProof/>
+          <w:szCs w:val="24"/>
+          <w:lang w:val="en-US"/>
+        </w:rPr>
+        <w:t>s</w:t>
+      </w:r>
+      <w:r>
+        <w:rPr>
+          <w:rFonts w:eastAsiaTheme="minorEastAsia" w:cs="Times New Roman"/>
+          <w:noProof/>
+          <w:szCs w:val="24"/>
+          <w:lang w:val="en-US"/>
+        </w:rPr>
+        <w:t xml:space="preserve">ensitivity </w:t>
       </w:r>
       <w:r>
         <w:rPr>
@@ -2582,7 +2674,25 @@
           <w:szCs w:val="24"/>
           <w:lang w:val="en-US"/>
         </w:rPr>
-        <w:t>improved to 86.2% and, more importantly, Sensitivity increased to 74.42%</w:t>
+        <w:t xml:space="preserve">improved to 86.2% and, more importantly, </w:t>
+      </w:r>
+      <w:r>
+        <w:rPr>
+          <w:rFonts w:eastAsiaTheme="minorEastAsia" w:cs="Times New Roman"/>
+          <w:noProof/>
+          <w:szCs w:val="24"/>
+          <w:lang w:val="en-US"/>
+        </w:rPr>
+        <w:t>s</w:t>
+      </w:r>
+      <w:r>
+        <w:rPr>
+          <w:rFonts w:eastAsiaTheme="minorEastAsia" w:cs="Times New Roman"/>
+          <w:noProof/>
+          <w:szCs w:val="24"/>
+          <w:lang w:val="en-US"/>
+        </w:rPr>
+        <w:t>ensitivity increased to 74.42%</w:t>
       </w:r>
       <w:r>
         <w:rPr>
@@ -2739,18 +2849,7 @@
           <w:szCs w:val="24"/>
           <w:lang w:val="en-US"/>
         </w:rPr>
-        <w:t xml:space="preserve"> Underlined are the best values in each metric. Despite not being the most accurate ov</w:t>
-      </w:r>
-      <w:bookmarkStart w:id="0" w:name="_GoBack"/>
-      <w:bookmarkEnd w:id="0"/>
-      <w:r>
-        <w:rPr>
-          <w:rFonts w:eastAsiaTheme="minorEastAsia" w:cs="Times New Roman"/>
-          <w:noProof/>
-          <w:szCs w:val="24"/>
-          <w:lang w:val="en-US"/>
-        </w:rPr>
-        <w:t>erall we chose Model 3 as the best one because of the highest (by a margin) sensitivity.</w:t>
+        <w:t xml:space="preserve"> Underlined are the best values in each metric. Despite not being the most accurate overall we chose Model 3 as the best one because of the highest (by a margin) sensitivity.</w:t>
       </w:r>
     </w:p>
     <w:p>
@@ -3036,6 +3135,7 @@
                 <w:szCs w:val="24"/>
                 <w:lang w:val="en-US"/>
               </w:rPr>
+              <w:lastRenderedPageBreak/>
               <w:t>Model 1</w:t>
             </w:r>
           </w:p>
@@ -3388,7 +3488,6 @@
                 <w:szCs w:val="24"/>
                 <w:lang w:val="en-US"/>
               </w:rPr>
-              <w:lastRenderedPageBreak/>
               <w:t>Model 3</w:t>
             </w:r>
           </w:p>
@@ -15891,7 +15990,7 @@
 </file>
 
 <file path=customXml/itemProps1.xml><?xml version="1.0" encoding="utf-8"?>
-<ds:datastoreItem xmlns:ds="http://schemas.openxmlformats.org/officeDocument/2006/customXml" ds:itemID="{32A604DA-C930-4EB6-8938-2DE572EFB0B5}">
+<ds:datastoreItem xmlns:ds="http://schemas.openxmlformats.org/officeDocument/2006/customXml" ds:itemID="{DFD41DD1-33A4-486F-8D7E-D590974A1B28}">
   <ds:schemaRefs>
     <ds:schemaRef ds:uri="http://schemas.openxmlformats.org/officeDocument/2006/bibliography"/>
   </ds:schemaRefs>

</xml_diff>